<commit_message>
Fixed HSI values in individuals
</commit_message>
<xml_diff>
--- a/First_Graphs.docx
+++ b/First_Graphs.docx
@@ -1302,7 +1302,7 @@
         <w:rPr>
           <w:rStyle w:val="StringTok"/>
         </w:rPr>
-        <w:t xml:space="preserve">"Individual Total Length vs Liver Weight HSI"</w:t>
+        <w:t xml:space="preserve">"Individual Total Length vs Liver Weight"</w:t>
       </w:r>
       <w:r>
         <w:rPr>
@@ -1799,7 +1799,7 @@
         <w:rPr>
           <w:rStyle w:val="StringTok"/>
         </w:rPr>
-        <w:t xml:space="preserve">"Individual Weight vs Liver Weight Relationship"</w:t>
+        <w:t xml:space="preserve">"Individual Weight vs Liver Weight Relationship HSI"</w:t>
       </w:r>
       <w:r>
         <w:rPr>
@@ -4058,7 +4058,7 @@
         <w:rPr>
           <w:rStyle w:val="StringTok"/>
         </w:rPr>
-        <w:t xml:space="preserve">"HSI (g/mm)*100"</w:t>
+        <w:t xml:space="preserve">"HSI"</w:t>
       </w:r>
       <w:r>
         <w:rPr>
@@ -4082,7 +4082,7 @@
         <w:rPr>
           <w:rStyle w:val="StringTok"/>
         </w:rPr>
-        <w:t xml:space="preserve">"Average Fish Heposomatic Index Across Diets"</w:t>
+        <w:t xml:space="preserve">"Average Fish Hepatosomatic Index Across Diets"</w:t>
       </w:r>
       <w:r>
         <w:rPr>
@@ -5140,7 +5140,7 @@
     </w:lvl>
   </w:abstractNum>
   <w:abstractNum w:abstractNumId="990">
-    <w:nsid w:val="5c3c664a"/>
+    <w:nsid w:val="91ec3b4d"/>
     <w:multiLevelType w:val="multilevel"/>
     <w:lvl w:ilvl="0">
       <w:numFmt w:val="bullet"/>

</xml_diff>